<commit_message>
Adjusted form attributes then rendered
</commit_message>
<xml_diff>
--- a/docs/answers/as-addandsm.docx
+++ b/docs/answers/as-addandsm.docx
@@ -7,37 +7,7 @@
         <w:pStyle w:val="Title"/>
       </w:pPr>
       <w:r>
-        <w:t xml:space="preserve">Answers:</w:t>
-      </w:r>
-      <w:r>
-        <w:t xml:space="preserve"> </w:t>
-      </w:r>
-      <w:r>
-        <w:t xml:space="preserve">Vector</w:t>
-      </w:r>
-      <w:r>
-        <w:t xml:space="preserve"> </w:t>
-      </w:r>
-      <w:r>
-        <w:t xml:space="preserve">addition</w:t>
-      </w:r>
-      <w:r>
-        <w:t xml:space="preserve"> </w:t>
-      </w:r>
-      <w:r>
-        <w:t xml:space="preserve">and</w:t>
-      </w:r>
-      <w:r>
-        <w:t xml:space="preserve"> </w:t>
-      </w:r>
-      <w:r>
-        <w:t xml:space="preserve">scalar</w:t>
-      </w:r>
-      <w:r>
-        <w:t xml:space="preserve"> </w:t>
-      </w:r>
-      <w:r>
-        <w:t xml:space="preserve">multiplication</w:t>
+        <w:t xml:space="preserve">Answers: Vector addition and scalar multiplication</w:t>
       </w:r>
     </w:p>
     <w:p>
@@ -45,31 +15,7 @@
         <w:pStyle w:val="Author"/>
       </w:pPr>
       <w:r>
-        <w:t xml:space="preserve">Renee</w:t>
-      </w:r>
-      <w:r>
-        <w:t xml:space="preserve"> </w:t>
-      </w:r>
-      <w:r>
-        <w:t xml:space="preserve">Knapp,</w:t>
-      </w:r>
-      <w:r>
-        <w:t xml:space="preserve"> </w:t>
-      </w:r>
-      <w:r>
-        <w:t xml:space="preserve">Kin</w:t>
-      </w:r>
-      <w:r>
-        <w:t xml:space="preserve"> </w:t>
-      </w:r>
-      <w:r>
-        <w:t xml:space="preserve">Wang</w:t>
-      </w:r>
-      <w:r>
-        <w:t xml:space="preserve"> </w:t>
-      </w:r>
-      <w:r>
-        <w:t xml:space="preserve">Pang</w:t>
+        <w:t xml:space="preserve">Renee Knapp, Kin Wang Pang</w:t>
       </w:r>
     </w:p>
     <w:p>
@@ -85,79 +31,7 @@
         <w:pStyle w:val="Abstract"/>
       </w:pPr>
       <w:r>
-        <w:t xml:space="preserve">Answers</w:t>
-      </w:r>
-      <w:r>
-        <w:t xml:space="preserve"> </w:t>
-      </w:r>
-      <w:r>
-        <w:t xml:space="preserve">to</w:t>
-      </w:r>
-      <w:r>
-        <w:t xml:space="preserve"> </w:t>
-      </w:r>
-      <w:r>
-        <w:t xml:space="preserve">questions</w:t>
-      </w:r>
-      <w:r>
-        <w:t xml:space="preserve"> </w:t>
-      </w:r>
-      <w:r>
-        <w:t xml:space="preserve">relating</w:t>
-      </w:r>
-      <w:r>
-        <w:t xml:space="preserve"> </w:t>
-      </w:r>
-      <w:r>
-        <w:t xml:space="preserve">to</w:t>
-      </w:r>
-      <w:r>
-        <w:t xml:space="preserve"> </w:t>
-      </w:r>
-      <w:r>
-        <w:t xml:space="preserve">the</w:t>
-      </w:r>
-      <w:r>
-        <w:t xml:space="preserve"> </w:t>
-      </w:r>
-      <w:r>
-        <w:t xml:space="preserve">guide</w:t>
-      </w:r>
-      <w:r>
-        <w:t xml:space="preserve"> </w:t>
-      </w:r>
-      <w:r>
-        <w:t xml:space="preserve">on</w:t>
-      </w:r>
-      <w:r>
-        <w:t xml:space="preserve"> </w:t>
-      </w:r>
-      <w:r>
-        <w:t xml:space="preserve">vector</w:t>
-      </w:r>
-      <w:r>
-        <w:t xml:space="preserve"> </w:t>
-      </w:r>
-      <w:r>
-        <w:t xml:space="preserve">addition</w:t>
-      </w:r>
-      <w:r>
-        <w:t xml:space="preserve"> </w:t>
-      </w:r>
-      <w:r>
-        <w:t xml:space="preserve">and</w:t>
-      </w:r>
-      <w:r>
-        <w:t xml:space="preserve"> </w:t>
-      </w:r>
-      <w:r>
-        <w:t xml:space="preserve">scalar</w:t>
-      </w:r>
-      <w:r>
-        <w:t xml:space="preserve"> </w:t>
-      </w:r>
-      <w:r>
-        <w:t xml:space="preserve">multiplication.</w:t>
+        <w:t xml:space="preserve">Answers to questions relating to the guide on vector addition and scalar multiplication.</w:t>
       </w:r>
     </w:p>
     <w:p>

</xml_diff>

<commit_message>
Rendered compiling captcha into webfiles
</commit_message>
<xml_diff>
--- a/docs/answers/as-addandsm.docx
+++ b/docs/answers/as-addandsm.docx
@@ -7,7 +7,37 @@
         <w:pStyle w:val="Title"/>
       </w:pPr>
       <w:r>
-        <w:t xml:space="preserve">Answers: Vector addition and scalar multiplication</w:t>
+        <w:t xml:space="preserve">Answers:</w:t>
+      </w:r>
+      <w:r>
+        <w:t xml:space="preserve"> </w:t>
+      </w:r>
+      <w:r>
+        <w:t xml:space="preserve">Vector</w:t>
+      </w:r>
+      <w:r>
+        <w:t xml:space="preserve"> </w:t>
+      </w:r>
+      <w:r>
+        <w:t xml:space="preserve">addition</w:t>
+      </w:r>
+      <w:r>
+        <w:t xml:space="preserve"> </w:t>
+      </w:r>
+      <w:r>
+        <w:t xml:space="preserve">and</w:t>
+      </w:r>
+      <w:r>
+        <w:t xml:space="preserve"> </w:t>
+      </w:r>
+      <w:r>
+        <w:t xml:space="preserve">scalar</w:t>
+      </w:r>
+      <w:r>
+        <w:t xml:space="preserve"> </w:t>
+      </w:r>
+      <w:r>
+        <w:t xml:space="preserve">multiplication</w:t>
       </w:r>
     </w:p>
     <w:p>
@@ -15,7 +45,31 @@
         <w:pStyle w:val="Author"/>
       </w:pPr>
       <w:r>
-        <w:t xml:space="preserve">Renee Knapp, Kin Wang Pang</w:t>
+        <w:t xml:space="preserve">Renee</w:t>
+      </w:r>
+      <w:r>
+        <w:t xml:space="preserve"> </w:t>
+      </w:r>
+      <w:r>
+        <w:t xml:space="preserve">Knapp,</w:t>
+      </w:r>
+      <w:r>
+        <w:t xml:space="preserve"> </w:t>
+      </w:r>
+      <w:r>
+        <w:t xml:space="preserve">Kin</w:t>
+      </w:r>
+      <w:r>
+        <w:t xml:space="preserve"> </w:t>
+      </w:r>
+      <w:r>
+        <w:t xml:space="preserve">Wang</w:t>
+      </w:r>
+      <w:r>
+        <w:t xml:space="preserve"> </w:t>
+      </w:r>
+      <w:r>
+        <w:t xml:space="preserve">Pang</w:t>
       </w:r>
     </w:p>
     <w:p>
@@ -31,7 +85,79 @@
         <w:pStyle w:val="Abstract"/>
       </w:pPr>
       <w:r>
-        <w:t xml:space="preserve">Answers to questions relating to the guide on vector addition and scalar multiplication.</w:t>
+        <w:t xml:space="preserve">Answers</w:t>
+      </w:r>
+      <w:r>
+        <w:t xml:space="preserve"> </w:t>
+      </w:r>
+      <w:r>
+        <w:t xml:space="preserve">to</w:t>
+      </w:r>
+      <w:r>
+        <w:t xml:space="preserve"> </w:t>
+      </w:r>
+      <w:r>
+        <w:t xml:space="preserve">questions</w:t>
+      </w:r>
+      <w:r>
+        <w:t xml:space="preserve"> </w:t>
+      </w:r>
+      <w:r>
+        <w:t xml:space="preserve">relating</w:t>
+      </w:r>
+      <w:r>
+        <w:t xml:space="preserve"> </w:t>
+      </w:r>
+      <w:r>
+        <w:t xml:space="preserve">to</w:t>
+      </w:r>
+      <w:r>
+        <w:t xml:space="preserve"> </w:t>
+      </w:r>
+      <w:r>
+        <w:t xml:space="preserve">the</w:t>
+      </w:r>
+      <w:r>
+        <w:t xml:space="preserve"> </w:t>
+      </w:r>
+      <w:r>
+        <w:t xml:space="preserve">guide</w:t>
+      </w:r>
+      <w:r>
+        <w:t xml:space="preserve"> </w:t>
+      </w:r>
+      <w:r>
+        <w:t xml:space="preserve">on</w:t>
+      </w:r>
+      <w:r>
+        <w:t xml:space="preserve"> </w:t>
+      </w:r>
+      <w:r>
+        <w:t xml:space="preserve">vector</w:t>
+      </w:r>
+      <w:r>
+        <w:t xml:space="preserve"> </w:t>
+      </w:r>
+      <w:r>
+        <w:t xml:space="preserve">addition</w:t>
+      </w:r>
+      <w:r>
+        <w:t xml:space="preserve"> </w:t>
+      </w:r>
+      <w:r>
+        <w:t xml:space="preserve">and</w:t>
+      </w:r>
+      <w:r>
+        <w:t xml:space="preserve"> </w:t>
+      </w:r>
+      <w:r>
+        <w:t xml:space="preserve">scalar</w:t>
+      </w:r>
+      <w:r>
+        <w:t xml:space="preserve"> </w:t>
+      </w:r>
+      <w:r>
+        <w:t xml:space="preserve">multiplication.</w:t>
       </w:r>
     </w:p>
     <w:p>

</xml_diff>

<commit_message>
Updating form to displayed entered email in subject.
</commit_message>
<xml_diff>
--- a/docs/answers/as-addandsm.docx
+++ b/docs/answers/as-addandsm.docx
@@ -7,37 +7,7 @@
         <w:pStyle w:val="Title"/>
       </w:pPr>
       <w:r>
-        <w:t xml:space="preserve">Answers:</w:t>
-      </w:r>
-      <w:r>
-        <w:t xml:space="preserve"> </w:t>
-      </w:r>
-      <w:r>
-        <w:t xml:space="preserve">Vector</w:t>
-      </w:r>
-      <w:r>
-        <w:t xml:space="preserve"> </w:t>
-      </w:r>
-      <w:r>
-        <w:t xml:space="preserve">addition</w:t>
-      </w:r>
-      <w:r>
-        <w:t xml:space="preserve"> </w:t>
-      </w:r>
-      <w:r>
-        <w:t xml:space="preserve">and</w:t>
-      </w:r>
-      <w:r>
-        <w:t xml:space="preserve"> </w:t>
-      </w:r>
-      <w:r>
-        <w:t xml:space="preserve">scalar</w:t>
-      </w:r>
-      <w:r>
-        <w:t xml:space="preserve"> </w:t>
-      </w:r>
-      <w:r>
-        <w:t xml:space="preserve">multiplication</w:t>
+        <w:t xml:space="preserve">Answers: Vector addition and scalar multiplication</w:t>
       </w:r>
     </w:p>
     <w:p>
@@ -45,31 +15,7 @@
         <w:pStyle w:val="Author"/>
       </w:pPr>
       <w:r>
-        <w:t xml:space="preserve">Renee</w:t>
-      </w:r>
-      <w:r>
-        <w:t xml:space="preserve"> </w:t>
-      </w:r>
-      <w:r>
-        <w:t xml:space="preserve">Knapp,</w:t>
-      </w:r>
-      <w:r>
-        <w:t xml:space="preserve"> </w:t>
-      </w:r>
-      <w:r>
-        <w:t xml:space="preserve">Kin</w:t>
-      </w:r>
-      <w:r>
-        <w:t xml:space="preserve"> </w:t>
-      </w:r>
-      <w:r>
-        <w:t xml:space="preserve">Wang</w:t>
-      </w:r>
-      <w:r>
-        <w:t xml:space="preserve"> </w:t>
-      </w:r>
-      <w:r>
-        <w:t xml:space="preserve">Pang</w:t>
+        <w:t xml:space="preserve">Renee Knapp, Kin Wang Pang</w:t>
       </w:r>
     </w:p>
     <w:p>
@@ -85,79 +31,7 @@
         <w:pStyle w:val="Abstract"/>
       </w:pPr>
       <w:r>
-        <w:t xml:space="preserve">Answers</w:t>
-      </w:r>
-      <w:r>
-        <w:t xml:space="preserve"> </w:t>
-      </w:r>
-      <w:r>
-        <w:t xml:space="preserve">to</w:t>
-      </w:r>
-      <w:r>
-        <w:t xml:space="preserve"> </w:t>
-      </w:r>
-      <w:r>
-        <w:t xml:space="preserve">questions</w:t>
-      </w:r>
-      <w:r>
-        <w:t xml:space="preserve"> </w:t>
-      </w:r>
-      <w:r>
-        <w:t xml:space="preserve">relating</w:t>
-      </w:r>
-      <w:r>
-        <w:t xml:space="preserve"> </w:t>
-      </w:r>
-      <w:r>
-        <w:t xml:space="preserve">to</w:t>
-      </w:r>
-      <w:r>
-        <w:t xml:space="preserve"> </w:t>
-      </w:r>
-      <w:r>
-        <w:t xml:space="preserve">the</w:t>
-      </w:r>
-      <w:r>
-        <w:t xml:space="preserve"> </w:t>
-      </w:r>
-      <w:r>
-        <w:t xml:space="preserve">guide</w:t>
-      </w:r>
-      <w:r>
-        <w:t xml:space="preserve"> </w:t>
-      </w:r>
-      <w:r>
-        <w:t xml:space="preserve">on</w:t>
-      </w:r>
-      <w:r>
-        <w:t xml:space="preserve"> </w:t>
-      </w:r>
-      <w:r>
-        <w:t xml:space="preserve">vector</w:t>
-      </w:r>
-      <w:r>
-        <w:t xml:space="preserve"> </w:t>
-      </w:r>
-      <w:r>
-        <w:t xml:space="preserve">addition</w:t>
-      </w:r>
-      <w:r>
-        <w:t xml:space="preserve"> </w:t>
-      </w:r>
-      <w:r>
-        <w:t xml:space="preserve">and</w:t>
-      </w:r>
-      <w:r>
-        <w:t xml:space="preserve"> </w:t>
-      </w:r>
-      <w:r>
-        <w:t xml:space="preserve">scalar</w:t>
-      </w:r>
-      <w:r>
-        <w:t xml:space="preserve"> </w:t>
-      </w:r>
-      <w:r>
-        <w:t xml:space="preserve">multiplication.</w:t>
+        <w:t xml:space="preserve">Answers to questions relating to the guide on vector addition and scalar multiplication.</w:t>
       </w:r>
     </w:p>
     <w:p>

</xml_diff>

<commit_message>
Integrated mailing list into webpages, and QuickCheck progress tracking
</commit_message>
<xml_diff>
--- a/docs/answers/as-addandsm.docx
+++ b/docs/answers/as-addandsm.docx
@@ -7,37 +7,7 @@
         <w:pStyle w:val="Title"/>
       </w:pPr>
       <w:r>
-        <w:t xml:space="preserve">Answers:</w:t>
-      </w:r>
-      <w:r>
-        <w:t xml:space="preserve"> </w:t>
-      </w:r>
-      <w:r>
-        <w:t xml:space="preserve">Vector</w:t>
-      </w:r>
-      <w:r>
-        <w:t xml:space="preserve"> </w:t>
-      </w:r>
-      <w:r>
-        <w:t xml:space="preserve">addition</w:t>
-      </w:r>
-      <w:r>
-        <w:t xml:space="preserve"> </w:t>
-      </w:r>
-      <w:r>
-        <w:t xml:space="preserve">and</w:t>
-      </w:r>
-      <w:r>
-        <w:t xml:space="preserve"> </w:t>
-      </w:r>
-      <w:r>
-        <w:t xml:space="preserve">scalar</w:t>
-      </w:r>
-      <w:r>
-        <w:t xml:space="preserve"> </w:t>
-      </w:r>
-      <w:r>
-        <w:t xml:space="preserve">multiplication</w:t>
+        <w:t xml:space="preserve">Answers: Vector addition and scalar multiplication</w:t>
       </w:r>
     </w:p>
     <w:p>
@@ -45,31 +15,7 @@
         <w:pStyle w:val="Author"/>
       </w:pPr>
       <w:r>
-        <w:t xml:space="preserve">Renee</w:t>
-      </w:r>
-      <w:r>
-        <w:t xml:space="preserve"> </w:t>
-      </w:r>
-      <w:r>
-        <w:t xml:space="preserve">Knapp,</w:t>
-      </w:r>
-      <w:r>
-        <w:t xml:space="preserve"> </w:t>
-      </w:r>
-      <w:r>
-        <w:t xml:space="preserve">Kin</w:t>
-      </w:r>
-      <w:r>
-        <w:t xml:space="preserve"> </w:t>
-      </w:r>
-      <w:r>
-        <w:t xml:space="preserve">Wang</w:t>
-      </w:r>
-      <w:r>
-        <w:t xml:space="preserve"> </w:t>
-      </w:r>
-      <w:r>
-        <w:t xml:space="preserve">Pang</w:t>
+        <w:t xml:space="preserve">Renee Knapp, Kin Wang Pang</w:t>
       </w:r>
     </w:p>
     <w:p>
@@ -85,79 +31,7 @@
         <w:pStyle w:val="Abstract"/>
       </w:pPr>
       <w:r>
-        <w:t xml:space="preserve">Answers</w:t>
-      </w:r>
-      <w:r>
-        <w:t xml:space="preserve"> </w:t>
-      </w:r>
-      <w:r>
-        <w:t xml:space="preserve">to</w:t>
-      </w:r>
-      <w:r>
-        <w:t xml:space="preserve"> </w:t>
-      </w:r>
-      <w:r>
-        <w:t xml:space="preserve">questions</w:t>
-      </w:r>
-      <w:r>
-        <w:t xml:space="preserve"> </w:t>
-      </w:r>
-      <w:r>
-        <w:t xml:space="preserve">relating</w:t>
-      </w:r>
-      <w:r>
-        <w:t xml:space="preserve"> </w:t>
-      </w:r>
-      <w:r>
-        <w:t xml:space="preserve">to</w:t>
-      </w:r>
-      <w:r>
-        <w:t xml:space="preserve"> </w:t>
-      </w:r>
-      <w:r>
-        <w:t xml:space="preserve">the</w:t>
-      </w:r>
-      <w:r>
-        <w:t xml:space="preserve"> </w:t>
-      </w:r>
-      <w:r>
-        <w:t xml:space="preserve">guide</w:t>
-      </w:r>
-      <w:r>
-        <w:t xml:space="preserve"> </w:t>
-      </w:r>
-      <w:r>
-        <w:t xml:space="preserve">on</w:t>
-      </w:r>
-      <w:r>
-        <w:t xml:space="preserve"> </w:t>
-      </w:r>
-      <w:r>
-        <w:t xml:space="preserve">vector</w:t>
-      </w:r>
-      <w:r>
-        <w:t xml:space="preserve"> </w:t>
-      </w:r>
-      <w:r>
-        <w:t xml:space="preserve">addition</w:t>
-      </w:r>
-      <w:r>
-        <w:t xml:space="preserve"> </w:t>
-      </w:r>
-      <w:r>
-        <w:t xml:space="preserve">and</w:t>
-      </w:r>
-      <w:r>
-        <w:t xml:space="preserve"> </w:t>
-      </w:r>
-      <w:r>
-        <w:t xml:space="preserve">scalar</w:t>
-      </w:r>
-      <w:r>
-        <w:t xml:space="preserve"> </w:t>
-      </w:r>
-      <w:r>
-        <w:t xml:space="preserve">multiplication.</w:t>
+        <w:t xml:space="preserve">Answers to questions relating to the guide on vector addition and scalar multiplication.</w:t>
       </w:r>
     </w:p>
     <w:p>

</xml_diff>

<commit_message>
new guides and refresh
</commit_message>
<xml_diff>
--- a/docs/answers/as-addandsm.docx
+++ b/docs/answers/as-addandsm.docx
@@ -7,37 +7,7 @@
         <w:pStyle w:val="Title"/>
       </w:pPr>
       <w:r>
-        <w:t xml:space="preserve">Answers:</w:t>
-      </w:r>
-      <w:r>
-        <w:t xml:space="preserve"> </w:t>
-      </w:r>
-      <w:r>
-        <w:t xml:space="preserve">Vector</w:t>
-      </w:r>
-      <w:r>
-        <w:t xml:space="preserve"> </w:t>
-      </w:r>
-      <w:r>
-        <w:t xml:space="preserve">addition</w:t>
-      </w:r>
-      <w:r>
-        <w:t xml:space="preserve"> </w:t>
-      </w:r>
-      <w:r>
-        <w:t xml:space="preserve">and</w:t>
-      </w:r>
-      <w:r>
-        <w:t xml:space="preserve"> </w:t>
-      </w:r>
-      <w:r>
-        <w:t xml:space="preserve">scalar</w:t>
-      </w:r>
-      <w:r>
-        <w:t xml:space="preserve"> </w:t>
-      </w:r>
-      <w:r>
-        <w:t xml:space="preserve">multiplication</w:t>
+        <w:t xml:space="preserve">Answers: Vector addition and scalar multiplication</w:t>
       </w:r>
     </w:p>
     <w:p>
@@ -45,31 +15,7 @@
         <w:pStyle w:val="Author"/>
       </w:pPr>
       <w:r>
-        <w:t xml:space="preserve">Renee</w:t>
-      </w:r>
-      <w:r>
-        <w:t xml:space="preserve"> </w:t>
-      </w:r>
-      <w:r>
-        <w:t xml:space="preserve">Knapp,</w:t>
-      </w:r>
-      <w:r>
-        <w:t xml:space="preserve"> </w:t>
-      </w:r>
-      <w:r>
-        <w:t xml:space="preserve">Kin</w:t>
-      </w:r>
-      <w:r>
-        <w:t xml:space="preserve"> </w:t>
-      </w:r>
-      <w:r>
-        <w:t xml:space="preserve">Wang</w:t>
-      </w:r>
-      <w:r>
-        <w:t xml:space="preserve"> </w:t>
-      </w:r>
-      <w:r>
-        <w:t xml:space="preserve">Pang</w:t>
+        <w:t xml:space="preserve">Renee Knapp, Kin Wang Pang</w:t>
       </w:r>
     </w:p>
     <w:p>
@@ -85,79 +31,7 @@
         <w:pStyle w:val="Abstract"/>
       </w:pPr>
       <w:r>
-        <w:t xml:space="preserve">Answers</w:t>
-      </w:r>
-      <w:r>
-        <w:t xml:space="preserve"> </w:t>
-      </w:r>
-      <w:r>
-        <w:t xml:space="preserve">to</w:t>
-      </w:r>
-      <w:r>
-        <w:t xml:space="preserve"> </w:t>
-      </w:r>
-      <w:r>
-        <w:t xml:space="preserve">questions</w:t>
-      </w:r>
-      <w:r>
-        <w:t xml:space="preserve"> </w:t>
-      </w:r>
-      <w:r>
-        <w:t xml:space="preserve">relating</w:t>
-      </w:r>
-      <w:r>
-        <w:t xml:space="preserve"> </w:t>
-      </w:r>
-      <w:r>
-        <w:t xml:space="preserve">to</w:t>
-      </w:r>
-      <w:r>
-        <w:t xml:space="preserve"> </w:t>
-      </w:r>
-      <w:r>
-        <w:t xml:space="preserve">the</w:t>
-      </w:r>
-      <w:r>
-        <w:t xml:space="preserve"> </w:t>
-      </w:r>
-      <w:r>
-        <w:t xml:space="preserve">guide</w:t>
-      </w:r>
-      <w:r>
-        <w:t xml:space="preserve"> </w:t>
-      </w:r>
-      <w:r>
-        <w:t xml:space="preserve">on</w:t>
-      </w:r>
-      <w:r>
-        <w:t xml:space="preserve"> </w:t>
-      </w:r>
-      <w:r>
-        <w:t xml:space="preserve">vector</w:t>
-      </w:r>
-      <w:r>
-        <w:t xml:space="preserve"> </w:t>
-      </w:r>
-      <w:r>
-        <w:t xml:space="preserve">addition</w:t>
-      </w:r>
-      <w:r>
-        <w:t xml:space="preserve"> </w:t>
-      </w:r>
-      <w:r>
-        <w:t xml:space="preserve">and</w:t>
-      </w:r>
-      <w:r>
-        <w:t xml:space="preserve"> </w:t>
-      </w:r>
-      <w:r>
-        <w:t xml:space="preserve">scalar</w:t>
-      </w:r>
-      <w:r>
-        <w:t xml:space="preserve"> </w:t>
-      </w:r>
-      <w:r>
-        <w:t xml:space="preserve">multiplication.</w:t>
+        <w:t xml:space="preserve">Answers to questions relating to the guide on vector addition and scalar multiplication.</w:t>
       </w:r>
     </w:p>
     <w:p>
@@ -632,8 +506,8 @@
         <m:d>
           <m:dPr>
             <m:begChr m:val="("/>
+            <m:sepChr m:val=""/>
             <m:endChr m:val=")"/>
-            <m:sepChr m:val=""/>
             <m:grow/>
           </m:dPr>
           <m:e>
@@ -703,8 +577,8 @@
         <m:d>
           <m:dPr>
             <m:begChr m:val="("/>
+            <m:sepChr m:val=""/>
             <m:endChr m:val=")"/>
-            <m:sepChr m:val=""/>
             <m:grow/>
           </m:dPr>
           <m:e>
@@ -780,8 +654,8 @@
         <m:d>
           <m:dPr>
             <m:begChr m:val="("/>
+            <m:sepChr m:val=""/>
             <m:endChr m:val=")"/>
-            <m:sepChr m:val=""/>
             <m:grow/>
           </m:dPr>
           <m:e>
@@ -926,8 +800,8 @@
         <m:d>
           <m:dPr>
             <m:begChr m:val="["/>
+            <m:sepChr m:val=""/>
             <m:endChr m:val="]"/>
-            <m:sepChr m:val=""/>
             <m:grow/>
           </m:dPr>
           <m:e>
@@ -1014,8 +888,8 @@
         <m:d>
           <m:dPr>
             <m:begChr m:val="["/>
+            <m:sepChr m:val=""/>
             <m:endChr m:val="]"/>
-            <m:sepChr m:val=""/>
             <m:grow/>
           </m:dPr>
           <m:e>
@@ -1146,8 +1020,8 @@
         <m:d>
           <m:dPr>
             <m:begChr m:val="["/>
+            <m:sepChr m:val=""/>
             <m:endChr m:val="]"/>
-            <m:sepChr m:val=""/>
             <m:grow/>
           </m:dPr>
           <m:e>
@@ -1254,8 +1128,8 @@
         <m:d>
           <m:dPr>
             <m:begChr m:val="("/>
+            <m:sepChr m:val=""/>
             <m:endChr m:val=")"/>
-            <m:sepChr m:val=""/>
             <m:grow/>
           </m:dPr>
           <m:e>
@@ -1282,8 +1156,8 @@
         <m:d>
           <m:dPr>
             <m:begChr m:val="("/>
+            <m:sepChr m:val=""/>
             <m:endChr m:val=")"/>
-            <m:sepChr m:val=""/>
             <m:grow/>
           </m:dPr>
           <m:e>
@@ -1371,8 +1245,8 @@
         <m:d>
           <m:dPr>
             <m:begChr m:val="["/>
+            <m:sepChr m:val=""/>
             <m:endChr m:val="]"/>
-            <m:sepChr m:val=""/>
             <m:grow/>
           </m:dPr>
           <m:e>
@@ -1468,8 +1342,8 @@
         <m:d>
           <m:dPr>
             <m:begChr m:val="["/>
+            <m:sepChr m:val=""/>
             <m:endChr m:val="]"/>
-            <m:sepChr m:val=""/>
             <m:grow/>
           </m:dPr>
           <m:e>
@@ -1553,8 +1427,8 @@
         <m:d>
           <m:dPr>
             <m:begChr m:val="("/>
+            <m:sepChr m:val=""/>
             <m:endChr m:val=")"/>
-            <m:sepChr m:val=""/>
             <m:grow/>
           </m:dPr>
           <m:e>
@@ -1593,8 +1467,8 @@
         <m:d>
           <m:dPr>
             <m:begChr m:val="["/>
+            <m:sepChr m:val=""/>
             <m:endChr m:val="]"/>
-            <m:sepChr m:val=""/>
             <m:grow/>
           </m:dPr>
           <m:e>
@@ -1901,8 +1775,8 @@
         <m:d>
           <m:dPr>
             <m:begChr m:val="["/>
+            <m:sepChr m:val=""/>
             <m:endChr m:val="]"/>
-            <m:sepChr m:val=""/>
             <m:grow/>
           </m:dPr>
           <m:e>
@@ -1985,8 +1859,8 @@
         <m:d>
           <m:dPr>
             <m:begChr m:val="["/>
+            <m:sepChr m:val=""/>
             <m:endChr m:val="]"/>
-            <m:sepChr m:val=""/>
             <m:grow/>
           </m:dPr>
           <m:e>
@@ -2065,8 +1939,8 @@
         <m:d>
           <m:dPr>
             <m:begChr m:val="["/>
+            <m:sepChr m:val=""/>
             <m:endChr m:val="]"/>
-            <m:sepChr m:val=""/>
             <m:grow/>
           </m:dPr>
           <m:e>
@@ -2137,8 +2011,8 @@
         <m:d>
           <m:dPr>
             <m:begChr m:val="["/>
+            <m:sepChr m:val=""/>
             <m:endChr m:val="]"/>
-            <m:sepChr m:val=""/>
             <m:grow/>
           </m:dPr>
           <m:e>
@@ -2246,8 +2120,8 @@
         <m:d>
           <m:dPr>
             <m:begChr m:val="["/>
+            <m:sepChr m:val=""/>
             <m:endChr m:val="]"/>
-            <m:sepChr m:val=""/>
             <m:grow/>
           </m:dPr>
           <m:e>
@@ -2415,8 +2289,8 @@
         <m:d>
           <m:dPr>
             <m:begChr m:val="["/>
+            <m:sepChr m:val=""/>
             <m:endChr m:val="]"/>
-            <m:sepChr m:val=""/>
             <m:grow/>
           </m:dPr>
           <m:e>
@@ -2493,8 +2367,8 @@
         <m:d>
           <m:dPr>
             <m:begChr m:val="["/>
+            <m:sepChr m:val=""/>
             <m:endChr m:val="]"/>
-            <m:sepChr m:val=""/>
             <m:grow/>
           </m:dPr>
           <m:e>
@@ -2616,8 +2490,8 @@
         <m:d>
           <m:dPr>
             <m:begChr m:val="["/>
+            <m:sepChr m:val=""/>
             <m:endChr m:val="]"/>
-            <m:sepChr m:val=""/>
             <m:grow/>
           </m:dPr>
           <m:e>
@@ -2667,8 +2541,8 @@
         <m:d>
           <m:dPr>
             <m:begChr m:val="["/>
+            <m:sepChr m:val=""/>
             <m:endChr m:val="]"/>
-            <m:sepChr m:val=""/>
             <m:grow/>
           </m:dPr>
           <m:e>
@@ -2745,8 +2619,8 @@
         <m:d>
           <m:dPr>
             <m:begChr m:val="["/>
+            <m:sepChr m:val=""/>
             <m:endChr m:val="]"/>
-            <m:sepChr m:val=""/>
             <m:grow/>
           </m:dPr>
           <m:e>
@@ -2813,8 +2687,8 @@
         <m:d>
           <m:dPr>
             <m:begChr m:val="("/>
+            <m:sepChr m:val=""/>
             <m:endChr m:val=")"/>
-            <m:sepChr m:val=""/>
             <m:grow/>
           </m:dPr>
           <m:e>
@@ -3054,8 +2928,8 @@
         <m:d>
           <m:dPr>
             <m:begChr m:val="["/>
+            <m:sepChr m:val=""/>
             <m:endChr m:val="]"/>
-            <m:sepChr m:val=""/>
             <m:grow/>
           </m:dPr>
           <m:e>
@@ -3108,8 +2982,8 @@
         <m:d>
           <m:dPr>
             <m:begChr m:val="["/>
+            <m:sepChr m:val=""/>
             <m:endChr m:val="]"/>
-            <m:sepChr m:val=""/>
             <m:grow/>
           </m:dPr>
           <m:e>
@@ -3171,8 +3045,8 @@
         <m:d>
           <m:dPr>
             <m:begChr m:val="["/>
+            <m:sepChr m:val=""/>
             <m:endChr m:val="]"/>
-            <m:sepChr m:val=""/>
             <m:grow/>
           </m:dPr>
           <m:e>

</xml_diff>